<commit_message>
started first deliverable report
added to notes, images for title page of report saved
</commit_message>
<xml_diff>
--- a/Writing/Notes and files/Final Year Project idea.docx
+++ b/Writing/Notes and files/Final Year Project idea.docx
@@ -1153,6 +1153,25 @@
         <w:t xml:space="preserve">Try using more symbols and text than rely solely on colour. </w:t>
       </w:r>
     </w:p>
+    <w:p/>
+    <w:p>
+      <w:pPr>
+        <w:pStyle w:val="NormalWeb"/>
+        <w:spacing w:before="0" w:beforeAutospacing="0" w:after="0" w:afterAutospacing="0" w:line="360" w:lineRule="atLeast"/>
+        <w:rPr>
+          <w:rFonts w:asciiTheme="minorHAnsi" w:eastAsiaTheme="minorHAnsi" w:hAnsiTheme="minorHAnsi" w:cstheme="minorBidi"/>
+          <w:lang w:eastAsia="en-US"/>
+        </w:rPr>
+      </w:pPr>
+      <w:r>
+        <w:rPr>
+          <w:rFonts w:asciiTheme="minorHAnsi" w:eastAsiaTheme="minorHAnsi" w:hAnsiTheme="minorHAnsi" w:cstheme="minorBidi"/>
+          <w:lang w:eastAsia="en-US"/>
+        </w:rPr>
+        <w:t xml:space="preserve">Since the 1950s video games have grown massively in the games market and in technological advances. The number of people playing video games has also risen massively over the years, and with more players come more different types of players and player styles. Back in the early days of video games, controls were very simple with only a couple of buttons, or a joystick needed to play them, however with the advancement of hardware and technology over the years, controllers have become more complex with multiple buttons and keypads or joy sticks on just one controller. This makes it a lot more difficult for those with motor disabilities to enjoy or be able to play modern video games. </w:t>
+      </w:r>
+    </w:p>
+    <w:p/>
     <w:sectPr>
       <w:pgSz w:w="11906" w:h="16838"/>
       <w:pgMar w:top="1440" w:right="1440" w:bottom="1440" w:left="1440" w:header="708" w:footer="708" w:gutter="0"/>
@@ -1732,6 +1751,22 @@
       <w:u w:val="single"/>
     </w:rPr>
   </w:style>
+  <w:style w:type="paragraph" w:styleId="NormalWeb">
+    <w:name w:val="Normal (Web)"/>
+    <w:basedOn w:val="Normal"/>
+    <w:uiPriority w:val="99"/>
+    <w:unhideWhenUsed/>
+    <w:rsid w:val="00C567DA"/>
+    <w:pPr>
+      <w:spacing w:before="100" w:beforeAutospacing="1" w:after="100" w:afterAutospacing="1" w:line="240" w:lineRule="auto"/>
+    </w:pPr>
+    <w:rPr>
+      <w:rFonts w:ascii="Times New Roman" w:eastAsia="Times New Roman" w:hAnsi="Times New Roman" w:cs="Times New Roman"/>
+      <w:sz w:val="24"/>
+      <w:szCs w:val="24"/>
+      <w:lang w:eastAsia="en-GB"/>
+    </w:rPr>
+  </w:style>
 </w:styles>
 </file>
 

</xml_diff>